<commit_message>
Practical 02 added git add .
</commit_message>
<xml_diff>
--- a/DBMS/Practical/Practicals/01_basicSQL.docx
+++ b/DBMS/Practical/Practicals/01_basicSQL.docx
@@ -52,6 +52,8 @@
         </w:rPr>
         <w:t>University Roll No: 2092014</w:t>
       </w:r>
+      <w:bookmarkStart w:id="0" w:name="_GoBack"/>
+      <w:bookmarkEnd w:id="0"/>
     </w:p>
     <w:p>
       <w:pPr>
@@ -308,40 +310,6 @@
           <w:szCs w:val="28"/>
         </w:rPr>
         <w:t>Drop Table</w:t>
-      </w:r>
-    </w:p>
-    <w:p>
-      <w:pPr>
-        <w:jc w:val="both"/>
-        <w:rPr>
-          <w:rFonts w:hint="eastAsia" w:ascii="SimSun" w:hAnsi="SimSun" w:eastAsia="SimSun" w:cs="SimSun"/>
-          <w:bCs/>
-          <w:sz w:val="28"/>
-          <w:szCs w:val="28"/>
-        </w:rPr>
-      </w:pPr>
-      <w:r>
-        <w:rPr>
-          <w:rFonts w:hint="default" w:ascii="SimSun" w:hAnsi="SimSun" w:eastAsia="SimSun" w:cs="SimSun"/>
-          <w:b/>
-          <w:bCs/>
-          <w:sz w:val="28"/>
-          <w:szCs w:val="28"/>
-          <w:u w:val="single"/>
-          <w:lang w:val="en-US"/>
-        </w:rPr>
-        <w:t>Output</w:t>
-      </w:r>
-      <w:r>
-        <w:rPr>
-          <w:rFonts w:hint="eastAsia" w:ascii="SimSun" w:hAnsi="SimSun" w:eastAsia="SimSun" w:cs="SimSun"/>
-          <w:b/>
-          <w:bCs/>
-          <w:sz w:val="28"/>
-          <w:szCs w:val="28"/>
-          <w:u w:val="single"/>
-        </w:rPr>
-        <w:t>:</w:t>
       </w:r>
     </w:p>
     <w:p>
@@ -407,6 +375,132 @@
     </w:p>
     <w:p>
       <w:pPr>
+        <w:numPr>
+          <w:numId w:val="0"/>
+        </w:numPr>
+        <w:jc w:val="both"/>
+        <w:rPr>
+          <w:rFonts w:hint="eastAsia" w:ascii="SimSun" w:hAnsi="SimSun" w:eastAsia="SimSun" w:cs="SimSun"/>
+          <w:b/>
+          <w:bCs/>
+          <w:sz w:val="28"/>
+          <w:szCs w:val="28"/>
+        </w:rPr>
+      </w:pPr>
+    </w:p>
+    <w:p>
+      <w:pPr>
+        <w:spacing w:beforeLines="0" w:afterLines="0"/>
+        <w:jc w:val="left"/>
+        <w:rPr>
+          <w:rFonts w:hint="eastAsia" w:ascii="SimSun" w:hAnsi="SimSun" w:eastAsia="SimSun" w:cs="SimSun"/>
+          <w:sz w:val="28"/>
+          <w:szCs w:val="28"/>
+        </w:rPr>
+      </w:pPr>
+      <w:r>
+        <w:rPr>
+          <w:rFonts w:hint="eastAsia" w:ascii="SimSun" w:hAnsi="SimSun" w:eastAsia="SimSun" w:cs="SimSun"/>
+          <w:b/>
+          <w:sz w:val="28"/>
+          <w:szCs w:val="28"/>
+          <w:u w:val="single"/>
+        </w:rPr>
+        <w:t>Definition-</w:t>
+      </w:r>
+      <w:r>
+        <w:rPr>
+          <w:rFonts w:hint="eastAsia" w:ascii="SimSun" w:hAnsi="SimSun" w:eastAsia="SimSun" w:cs="SimSun"/>
+          <w:sz w:val="28"/>
+          <w:szCs w:val="28"/>
+        </w:rPr>
+        <w:t xml:space="preserve"> It creates the a new table in the sql database.</w:t>
+      </w:r>
+    </w:p>
+    <w:p>
+      <w:pPr>
+        <w:spacing w:beforeLines="0" w:afterLines="0"/>
+        <w:jc w:val="left"/>
+        <w:rPr>
+          <w:rFonts w:hint="eastAsia" w:ascii="SimSun" w:hAnsi="SimSun" w:eastAsia="SimSun" w:cs="SimSun"/>
+          <w:sz w:val="28"/>
+          <w:szCs w:val="28"/>
+        </w:rPr>
+      </w:pPr>
+    </w:p>
+    <w:p>
+      <w:pPr>
+        <w:spacing w:beforeLines="0" w:afterLines="0"/>
+        <w:jc w:val="left"/>
+        <w:rPr>
+          <w:rFonts w:hint="eastAsia" w:ascii="SimSun" w:hAnsi="SimSun" w:eastAsia="SimSun" w:cs="SimSun"/>
+          <w:sz w:val="28"/>
+          <w:szCs w:val="28"/>
+        </w:rPr>
+      </w:pPr>
+      <w:r>
+        <w:rPr>
+          <w:rFonts w:hint="eastAsia" w:ascii="SimSun" w:hAnsi="SimSun" w:eastAsia="SimSun" w:cs="SimSun"/>
+          <w:b/>
+          <w:sz w:val="28"/>
+          <w:szCs w:val="28"/>
+          <w:u w:val="single"/>
+        </w:rPr>
+        <w:t xml:space="preserve">syntax- </w:t>
+      </w:r>
+      <w:r>
+        <w:rPr>
+          <w:rFonts w:hint="eastAsia" w:ascii="SimSun" w:hAnsi="SimSun" w:eastAsia="SimSun" w:cs="SimSun"/>
+          <w:sz w:val="28"/>
+          <w:szCs w:val="28"/>
+        </w:rPr>
+        <w:t>CREATE TABLE table_name(column_name| data_type,.......,column_name n data_type);</w:t>
+      </w:r>
+    </w:p>
+    <w:p>
+      <w:pPr>
+        <w:numPr>
+          <w:numId w:val="0"/>
+        </w:numPr>
+        <w:jc w:val="both"/>
+        <w:rPr>
+          <w:rFonts w:hint="eastAsia" w:ascii="SimSun" w:hAnsi="SimSun" w:eastAsia="SimSun" w:cs="SimSun"/>
+          <w:b/>
+          <w:bCs/>
+          <w:sz w:val="28"/>
+          <w:szCs w:val="28"/>
+        </w:rPr>
+      </w:pPr>
+    </w:p>
+    <w:p>
+      <w:pPr>
+        <w:numPr>
+          <w:numId w:val="0"/>
+        </w:numPr>
+        <w:jc w:val="both"/>
+        <w:rPr>
+          <w:rFonts w:hint="default" w:ascii="SimSun" w:hAnsi="SimSun" w:eastAsia="SimSun" w:cs="SimSun"/>
+          <w:b/>
+          <w:bCs/>
+          <w:sz w:val="28"/>
+          <w:szCs w:val="28"/>
+          <w:lang w:val="en-US"/>
+        </w:rPr>
+      </w:pPr>
+      <w:r>
+        <w:rPr>
+          <w:rFonts w:hint="default" w:ascii="SimSun" w:hAnsi="SimSun" w:eastAsia="SimSun" w:cs="SimSun"/>
+          <w:b/>
+          <w:bCs/>
+          <w:sz w:val="28"/>
+          <w:szCs w:val="28"/>
+          <w:lang w:val="en-US"/>
+        </w:rPr>
+        <w:t xml:space="preserve">Example: </w:t>
+      </w:r>
+    </w:p>
+    <w:p>
+      <w:pPr>
         <w:jc w:val="both"/>
         <w:rPr>
           <w:rFonts w:hint="eastAsia" w:ascii="SimSun" w:hAnsi="SimSun" w:eastAsia="SimSun" w:cs="SimSun"/>
@@ -959,8 +1053,6 @@
           <w:szCs w:val="28"/>
         </w:rPr>
       </w:pPr>
-      <w:bookmarkStart w:id="0" w:name="_GoBack"/>
-      <w:bookmarkEnd w:id="0"/>
     </w:p>
     <w:p>
       <w:pPr>
@@ -1457,6 +1549,116 @@
     </w:p>
     <w:p>
       <w:pPr>
+        <w:spacing w:beforeLines="0" w:afterLines="0"/>
+        <w:jc w:val="left"/>
+        <w:rPr>
+          <w:rFonts w:hint="eastAsia" w:ascii="SimSun" w:hAnsi="SimSun" w:eastAsia="SimSun" w:cs="SimSun"/>
+          <w:sz w:val="28"/>
+          <w:szCs w:val="28"/>
+        </w:rPr>
+      </w:pPr>
+      <w:r>
+        <w:rPr>
+          <w:rFonts w:hint="eastAsia" w:ascii="SimSun" w:hAnsi="SimSun" w:eastAsia="SimSun" w:cs="SimSun"/>
+          <w:b/>
+          <w:sz w:val="28"/>
+          <w:szCs w:val="28"/>
+          <w:u w:val="single"/>
+        </w:rPr>
+        <w:t>Definition-</w:t>
+      </w:r>
+      <w:r>
+        <w:rPr>
+          <w:rFonts w:hint="eastAsia" w:ascii="SimSun" w:hAnsi="SimSun" w:eastAsia="SimSun" w:cs="SimSun"/>
+          <w:sz w:val="28"/>
+          <w:szCs w:val="28"/>
+        </w:rPr>
+        <w:t xml:space="preserve"> It used to add a column to an existing table in the sql database.</w:t>
+      </w:r>
+    </w:p>
+    <w:p>
+      <w:pPr>
+        <w:spacing w:beforeLines="0" w:afterLines="0"/>
+        <w:jc w:val="left"/>
+        <w:rPr>
+          <w:rFonts w:hint="eastAsia" w:ascii="SimSun" w:hAnsi="SimSun" w:eastAsia="SimSun" w:cs="SimSun"/>
+          <w:sz w:val="28"/>
+          <w:szCs w:val="28"/>
+        </w:rPr>
+      </w:pPr>
+    </w:p>
+    <w:p>
+      <w:pPr>
+        <w:spacing w:beforeLines="0" w:afterLines="0"/>
+        <w:jc w:val="left"/>
+        <w:rPr>
+          <w:rFonts w:hint="eastAsia" w:ascii="SimSun" w:hAnsi="SimSun" w:eastAsia="SimSun" w:cs="SimSun"/>
+          <w:sz w:val="28"/>
+          <w:szCs w:val="28"/>
+        </w:rPr>
+      </w:pPr>
+      <w:r>
+        <w:rPr>
+          <w:rFonts w:hint="eastAsia" w:ascii="SimSun" w:hAnsi="SimSun" w:eastAsia="SimSun" w:cs="SimSun"/>
+          <w:b/>
+          <w:sz w:val="28"/>
+          <w:szCs w:val="28"/>
+          <w:u w:val="single"/>
+        </w:rPr>
+        <w:t xml:space="preserve">syntax- </w:t>
+      </w:r>
+      <w:r>
+        <w:rPr>
+          <w:rFonts w:hint="eastAsia" w:ascii="SimSun" w:hAnsi="SimSun" w:eastAsia="SimSun" w:cs="SimSun"/>
+          <w:sz w:val="28"/>
+          <w:szCs w:val="28"/>
+        </w:rPr>
+        <w:t>ALTER TABLE table_name ADD column_name datatype[(size)];</w:t>
+      </w:r>
+    </w:p>
+    <w:p>
+      <w:pPr>
+        <w:numPr>
+          <w:ilvl w:val="0"/>
+          <w:numId w:val="0"/>
+        </w:numPr>
+        <w:jc w:val="both"/>
+        <w:rPr>
+          <w:rFonts w:hint="eastAsia" w:ascii="SimSun" w:hAnsi="SimSun" w:eastAsia="SimSun" w:cs="SimSun"/>
+          <w:b/>
+          <w:bCs/>
+          <w:sz w:val="28"/>
+          <w:szCs w:val="28"/>
+        </w:rPr>
+      </w:pPr>
+    </w:p>
+    <w:p>
+      <w:pPr>
+        <w:numPr>
+          <w:numId w:val="0"/>
+        </w:numPr>
+        <w:jc w:val="both"/>
+        <w:rPr>
+          <w:rFonts w:hint="eastAsia" w:ascii="SimSun" w:hAnsi="SimSun" w:eastAsia="SimSun" w:cs="SimSun"/>
+          <w:bCs/>
+          <w:sz w:val="28"/>
+          <w:szCs w:val="28"/>
+        </w:rPr>
+      </w:pPr>
+      <w:r>
+        <w:rPr>
+          <w:rFonts w:hint="default" w:ascii="SimSun" w:hAnsi="SimSun" w:eastAsia="SimSun" w:cs="SimSun"/>
+          <w:b/>
+          <w:bCs/>
+          <w:sz w:val="28"/>
+          <w:szCs w:val="28"/>
+          <w:lang w:val="en-US"/>
+        </w:rPr>
+        <w:t>Example:</w:t>
+      </w:r>
+    </w:p>
+    <w:p>
+      <w:pPr>
         <w:jc w:val="both"/>
         <w:rPr>
           <w:rFonts w:hint="eastAsia" w:ascii="SimSun" w:hAnsi="SimSun" w:eastAsia="SimSun" w:cs="SimSun"/>
@@ -2652,6 +2854,117 @@
         </w:rPr>
         <w:t>:</w:t>
       </w:r>
+    </w:p>
+    <w:p>
+      <w:pPr>
+        <w:spacing w:beforeLines="0" w:afterLines="0"/>
+        <w:jc w:val="left"/>
+        <w:rPr>
+          <w:rFonts w:hint="eastAsia" w:ascii="SimSun" w:hAnsi="SimSun" w:eastAsia="SimSun" w:cs="SimSun"/>
+          <w:sz w:val="28"/>
+          <w:szCs w:val="28"/>
+        </w:rPr>
+      </w:pPr>
+      <w:r>
+        <w:rPr>
+          <w:rFonts w:hint="eastAsia" w:ascii="SimSun" w:hAnsi="SimSun" w:eastAsia="SimSun" w:cs="SimSun"/>
+          <w:b/>
+          <w:sz w:val="28"/>
+          <w:szCs w:val="28"/>
+          <w:u w:val="single"/>
+        </w:rPr>
+        <w:t>Definition-</w:t>
+      </w:r>
+      <w:r>
+        <w:rPr>
+          <w:rFonts w:hint="eastAsia" w:ascii="SimSun" w:hAnsi="SimSun" w:eastAsia="SimSun" w:cs="SimSun"/>
+          <w:sz w:val="28"/>
+          <w:szCs w:val="28"/>
+        </w:rPr>
+        <w:t xml:space="preserve"> It is used to delete/removes the table and the structures,views,Permissions associated with that table.</w:t>
+      </w:r>
+    </w:p>
+    <w:p>
+      <w:pPr>
+        <w:spacing w:beforeLines="0" w:afterLines="0"/>
+        <w:jc w:val="left"/>
+        <w:rPr>
+          <w:rFonts w:hint="eastAsia" w:ascii="SimSun" w:hAnsi="SimSun" w:eastAsia="SimSun" w:cs="SimSun"/>
+          <w:sz w:val="28"/>
+          <w:szCs w:val="28"/>
+        </w:rPr>
+      </w:pPr>
+    </w:p>
+    <w:p>
+      <w:pPr>
+        <w:spacing w:beforeLines="0" w:afterLines="0"/>
+        <w:jc w:val="left"/>
+        <w:rPr>
+          <w:rFonts w:hint="eastAsia" w:ascii="SimSun" w:hAnsi="SimSun" w:eastAsia="SimSun" w:cs="SimSun"/>
+          <w:sz w:val="28"/>
+          <w:szCs w:val="28"/>
+        </w:rPr>
+      </w:pPr>
+      <w:r>
+        <w:rPr>
+          <w:rFonts w:hint="eastAsia" w:ascii="SimSun" w:hAnsi="SimSun" w:eastAsia="SimSun" w:cs="SimSun"/>
+          <w:b/>
+          <w:sz w:val="28"/>
+          <w:szCs w:val="28"/>
+          <w:u w:val="single"/>
+        </w:rPr>
+        <w:t xml:space="preserve">syntax- </w:t>
+      </w:r>
+      <w:r>
+        <w:rPr>
+          <w:rFonts w:hint="eastAsia" w:ascii="SimSun" w:hAnsi="SimSun" w:eastAsia="SimSun" w:cs="SimSun"/>
+          <w:sz w:val="28"/>
+          <w:szCs w:val="28"/>
+        </w:rPr>
+        <w:t>DROP TABLE table_name;</w:t>
+      </w:r>
+    </w:p>
+    <w:p>
+      <w:pPr>
+        <w:numPr>
+          <w:ilvl w:val="0"/>
+          <w:numId w:val="0"/>
+        </w:numPr>
+        <w:jc w:val="both"/>
+        <w:rPr>
+          <w:rFonts w:hint="eastAsia" w:ascii="SimSun" w:hAnsi="SimSun" w:eastAsia="SimSun" w:cs="SimSun"/>
+          <w:b/>
+          <w:bCs/>
+          <w:sz w:val="28"/>
+          <w:szCs w:val="28"/>
+        </w:rPr>
+      </w:pPr>
+    </w:p>
+    <w:p>
+      <w:pPr>
+        <w:numPr>
+          <w:ilvl w:val="0"/>
+          <w:numId w:val="0"/>
+        </w:numPr>
+        <w:jc w:val="both"/>
+        <w:rPr>
+          <w:rFonts w:hint="eastAsia" w:ascii="SimSun" w:hAnsi="SimSun" w:eastAsia="SimSun" w:cs="SimSun"/>
+          <w:bCs/>
+          <w:sz w:val="28"/>
+          <w:szCs w:val="28"/>
+        </w:rPr>
+      </w:pPr>
+      <w:r>
+        <w:rPr>
+          <w:rFonts w:hint="default" w:ascii="SimSun" w:hAnsi="SimSun" w:eastAsia="SimSun" w:cs="SimSun"/>
+          <w:b/>
+          <w:bCs/>
+          <w:sz w:val="28"/>
+          <w:szCs w:val="28"/>
+          <w:lang w:val="en-US"/>
+        </w:rPr>
+        <w:t>Example:</w:t>
+      </w:r>
       <w:r>
         <w:rPr>
           <w:rFonts w:hint="eastAsia" w:ascii="SimSun" w:hAnsi="SimSun" w:eastAsia="SimSun" w:cs="SimSun"/>
@@ -2901,7 +3214,7 @@
     <w:sectPr>
       <w:headerReference r:id="rId3" w:type="default"/>
       <w:pgSz w:w="11906" w:h="16838"/>
-      <w:pgMar w:top="1296" w:right="1368" w:bottom="1296" w:left="1368" w:header="720" w:footer="720" w:gutter="0"/>
+      <w:pgMar w:top="0" w:right="1368" w:bottom="0" w:left="1368" w:header="720" w:footer="720" w:gutter="0"/>
       <w:cols w:space="720" w:num="1"/>
       <w:docGrid w:linePitch="360" w:charSpace="0"/>
     </w:sectPr>

</xml_diff>